<commit_message>
Forgot to add the summery page at the end
</commit_message>
<xml_diff>
--- a/the-git-repository.docx
+++ b/the-git-repository.docx
@@ -33,13 +33,7 @@
     </w:p>
     <w:p>
       <w:r>
-        <w:t xml:space="preserve">To turn a project directory into a Git repository we </w:t>
-      </w:r>
-      <w:r>
-        <w:t>must</w:t>
-      </w:r>
-      <w:r>
-        <w:t xml:space="preserve"> initialize the repository. Initializing a repository simply means creating a repository.</w:t>
+        <w:t>To turn a project directory into a Git repository we must initialize the repository. Initializing a repository simply means creating a repository.</w:t>
       </w:r>
     </w:p>
     <w:p>
@@ -3036,23 +3030,7 @@
           <w:color w:val="3D3B49"/>
           <w:shd w:val="clear" w:color="auto" w:fill="FFFFFF"/>
         </w:rPr>
-        <w:t xml:space="preserve"> is </w:t>
-      </w:r>
-      <w:r>
-        <w:rPr>
-          <w:rFonts w:ascii="Noto Serif" w:hAnsi="Noto Serif" w:cs="Noto Serif"/>
-          <w:color w:val="3D3B49"/>
-          <w:shd w:val="clear" w:color="auto" w:fill="FFFFFF"/>
-        </w:rPr>
-        <w:t>like</w:t>
-      </w:r>
-      <w:r>
-        <w:rPr>
-          <w:rFonts w:ascii="Noto Serif" w:hAnsi="Noto Serif" w:cs="Noto Serif"/>
-          <w:color w:val="3D3B49"/>
-          <w:shd w:val="clear" w:color="auto" w:fill="FFFFFF"/>
-        </w:rPr>
-        <w:t xml:space="preserve"> a rough draft space. It is where we can add and remove files, when we are preparing what we want to include in the next saved version of our project (our next commit), in order to be able to explicitly craft what will be included. The staging area is represented by a file in </w:t>
+        <w:t xml:space="preserve"> is like a rough draft space. It is where we can add and remove files, when we are preparing what we want to include in the next saved version of our project (our next commit), in order to be able to explicitly craft what will be included. The staging area is represented by a file in </w:t>
       </w:r>
       <w:proofErr w:type="gramStart"/>
       <w:r>
@@ -6581,6 +6559,157 @@
           <w:lang w:val="en-US"/>
         </w:rPr>
         <w:t xml:space="preserve"> works instead of the contents of the files we are editing. However, as a learner, you should keep in mind that the changes you will be making to files in real projects will look very different.</w:t>
+      </w:r>
+    </w:p>
+    <w:p>
+      <w:pPr>
+        <w:pStyle w:val="Heading2"/>
+        <w:rPr>
+          <w:b/>
+          <w:bCs/>
+        </w:rPr>
+      </w:pPr>
+    </w:p>
+    <w:p>
+      <w:pPr>
+        <w:pStyle w:val="Heading2"/>
+        <w:rPr>
+          <w:b/>
+          <w:bCs/>
+        </w:rPr>
+      </w:pPr>
+    </w:p>
+    <w:p>
+      <w:pPr>
+        <w:pStyle w:val="Heading2"/>
+        <w:rPr>
+          <w:b/>
+          <w:bCs/>
+        </w:rPr>
+      </w:pPr>
+      <w:r>
+        <w:rPr>
+          <w:b/>
+          <w:bCs/>
+        </w:rPr>
+        <w:t>Summary</w:t>
+      </w:r>
+    </w:p>
+    <w:p>
+      <w:pPr>
+        <w:pStyle w:val="NormalWeb"/>
+        <w:shd w:val="clear" w:color="auto" w:fill="FFFFFF"/>
+        <w:spacing w:before="0" w:beforeAutospacing="0" w:after="360" w:afterAutospacing="0"/>
+        <w:textAlignment w:val="baseline"/>
+        <w:rPr>
+          <w:rFonts w:ascii="Noto Serif" w:hAnsi="Noto Serif" w:cs="Noto Serif"/>
+          <w:color w:val="3D3B49"/>
+          <w:lang w:val="en-US"/>
+        </w:rPr>
+      </w:pPr>
+      <w:r>
+        <w:rPr>
+          <w:rFonts w:ascii="Noto Serif" w:hAnsi="Noto Serif" w:cs="Noto Serif"/>
+          <w:color w:val="3D3B49"/>
+          <w:lang w:val="en-US"/>
+        </w:rPr>
+        <w:t xml:space="preserve">In this chapter, we turned our project directory into a repository by initializing the repository and then we built a visual model of four important areas of Git: the repository, the working directory, the staging </w:t>
+      </w:r>
+      <w:proofErr w:type="gramStart"/>
+      <w:r>
+        <w:rPr>
+          <w:rFonts w:ascii="Noto Serif" w:hAnsi="Noto Serif" w:cs="Noto Serif"/>
+          <w:color w:val="3D3B49"/>
+          <w:lang w:val="en-US"/>
+        </w:rPr>
+        <w:t>area ,</w:t>
+      </w:r>
+      <w:proofErr w:type="gramEnd"/>
+      <w:r>
+        <w:rPr>
+          <w:rFonts w:ascii="Noto Serif" w:hAnsi="Noto Serif" w:cs="Noto Serif"/>
+          <w:color w:val="3D3B49"/>
+          <w:lang w:val="en-US"/>
+        </w:rPr>
+        <w:t xml:space="preserve"> and the commit history.</w:t>
+      </w:r>
+    </w:p>
+    <w:p>
+      <w:pPr>
+        <w:pStyle w:val="NormalWeb"/>
+        <w:shd w:val="clear" w:color="auto" w:fill="FFFFFF"/>
+        <w:spacing w:before="0" w:beforeAutospacing="0" w:after="360" w:afterAutospacing="0"/>
+        <w:textAlignment w:val="baseline"/>
+        <w:rPr>
+          <w:rFonts w:ascii="Noto Serif" w:hAnsi="Noto Serif" w:cs="Noto Serif"/>
+          <w:color w:val="3D3B49"/>
+          <w:lang w:val="en-US"/>
+        </w:rPr>
+      </w:pPr>
+      <w:r>
+        <w:rPr>
+          <w:rFonts w:ascii="Noto Serif" w:hAnsi="Noto Serif" w:cs="Noto Serif"/>
+          <w:color w:val="3D3B49"/>
+          <w:lang w:val="en-US"/>
+        </w:rPr>
+        <w:t>In the end, we added our first file to our project directory (or our working directory</w:t>
+      </w:r>
+      <w:proofErr w:type="gramStart"/>
+      <w:r>
+        <w:rPr>
+          <w:rFonts w:ascii="Noto Serif" w:hAnsi="Noto Serif" w:cs="Noto Serif"/>
+          <w:color w:val="3D3B49"/>
+          <w:lang w:val="en-US"/>
+        </w:rPr>
+        <w:t>)</w:t>
+      </w:r>
+      <w:proofErr w:type="gramEnd"/>
+      <w:r>
+        <w:rPr>
+          <w:rFonts w:ascii="Noto Serif" w:hAnsi="Noto Serif" w:cs="Noto Serif"/>
+          <w:color w:val="3D3B49"/>
+          <w:lang w:val="en-US"/>
+        </w:rPr>
+        <w:t xml:space="preserve"> and we introduced two different file types, untracked files and tracked files.</w:t>
+      </w:r>
+    </w:p>
+    <w:p>
+      <w:pPr>
+        <w:pStyle w:val="NormalWeb"/>
+        <w:shd w:val="clear" w:color="auto" w:fill="FFFFFF"/>
+        <w:spacing w:before="0" w:beforeAutospacing="0" w:after="360" w:afterAutospacing="0"/>
+        <w:textAlignment w:val="baseline"/>
+        <w:rPr>
+          <w:rFonts w:ascii="Noto Serif" w:hAnsi="Noto Serif" w:cs="Noto Serif"/>
+          <w:color w:val="3D3B49"/>
+          <w:lang w:val="en-US"/>
+        </w:rPr>
+      </w:pPr>
+      <w:r>
+        <w:rPr>
+          <w:rFonts w:ascii="Noto Serif" w:hAnsi="Noto Serif" w:cs="Noto Serif"/>
+          <w:color w:val="3D3B49"/>
+          <w:lang w:val="en-US"/>
+        </w:rPr>
+        <w:t xml:space="preserve">In the next chapter, we will introduce and walk through the steps involved in making a commit. Throughout the process we will touch upon how each of the areas in our visual model is involved in the </w:t>
+      </w:r>
+      <w:proofErr w:type="spellStart"/>
+      <w:r>
+        <w:rPr>
+          <w:rFonts w:ascii="Noto Serif" w:hAnsi="Noto Serif" w:cs="Noto Serif"/>
+          <w:color w:val="3D3B49"/>
+          <w:lang w:val="en-US"/>
+        </w:rPr>
+        <w:t>commiting</w:t>
+      </w:r>
+      <w:proofErr w:type="spellEnd"/>
+      <w:r>
+        <w:rPr>
+          <w:rFonts w:ascii="Noto Serif" w:hAnsi="Noto Serif" w:cs="Noto Serif"/>
+          <w:color w:val="3D3B49"/>
+          <w:lang w:val="en-US"/>
+        </w:rPr>
+        <w:t xml:space="preserve"> process.</w:t>
       </w:r>
     </w:p>
     <w:p/>

</xml_diff>